<commit_message>
31-08-2022 data succesfully added
</commit_message>
<xml_diff>
--- a/github.com/what is github.docx
+++ b/github.com/what is github.docx
@@ -18,8 +18,19 @@
           <w:sz w:val="44"/>
           <w:szCs w:val="44"/>
         </w:rPr>
-        <w:t>What is GitHub ?</w:t>
-      </w:r>
+        <w:t xml:space="preserve">What is </w:t>
+      </w:r>
+      <w:proofErr w:type="gramStart"/>
+      <w:r>
+        <w:rPr>
+          <w:b/>
+          <w:bCs/>
+          <w:sz w:val="44"/>
+          <w:szCs w:val="44"/>
+        </w:rPr>
+        <w:t>GitHub ?</w:t>
+      </w:r>
+      <w:proofErr w:type="gramEnd"/>
     </w:p>
     <w:p>
       <w:pPr>
@@ -60,24 +71,51 @@
           <w:sz w:val="36"/>
           <w:szCs w:val="36"/>
         </w:rPr>
-        <w:t>What is git ?</w:t>
-      </w:r>
-    </w:p>
-    <w:p>
-      <w:pPr>
-        <w:rPr>
-          <w:b/>
-          <w:bCs/>
-          <w:sz w:val="36"/>
-          <w:szCs w:val="36"/>
-        </w:rPr>
-      </w:pPr>
-      <w:r>
-        <w:rPr>
-          <w:sz w:val="36"/>
-          <w:szCs w:val="36"/>
-        </w:rPr>
-        <w:t>Git is free and open source software for distributed version control: tracking changes in any set of files, usually used for coordinating work among programmers collaboratively developing source code during software development</w:t>
+        <w:t xml:space="preserve">What is </w:t>
+      </w:r>
+      <w:proofErr w:type="gramStart"/>
+      <w:r>
+        <w:rPr>
+          <w:b/>
+          <w:bCs/>
+          <w:sz w:val="36"/>
+          <w:szCs w:val="36"/>
+        </w:rPr>
+        <w:t>git ?</w:t>
+      </w:r>
+      <w:proofErr w:type="gramEnd"/>
+    </w:p>
+    <w:p>
+      <w:pPr>
+        <w:rPr>
+          <w:b/>
+          <w:bCs/>
+          <w:sz w:val="36"/>
+          <w:szCs w:val="36"/>
+        </w:rPr>
+      </w:pPr>
+      <w:r>
+        <w:rPr>
+          <w:sz w:val="36"/>
+          <w:szCs w:val="36"/>
+        </w:rPr>
+        <w:t xml:space="preserve">Git is free and </w:t>
+      </w:r>
+      <w:proofErr w:type="gramStart"/>
+      <w:r>
+        <w:rPr>
+          <w:sz w:val="36"/>
+          <w:szCs w:val="36"/>
+        </w:rPr>
+        <w:t>open source</w:t>
+      </w:r>
+      <w:proofErr w:type="gramEnd"/>
+      <w:r>
+        <w:rPr>
+          <w:sz w:val="36"/>
+          <w:szCs w:val="36"/>
+        </w:rPr>
+        <w:t xml:space="preserve"> software for distributed version control: tracking changes in any set of files, usually used for coordinating work among programmers collaboratively developing source code during software development</w:t>
       </w:r>
     </w:p>
     <w:p>
@@ -441,6 +479,663 @@
         </w:rPr>
         <w:t>:</w:t>
       </w:r>
+    </w:p>
+    <w:p>
+      <w:pPr>
+        <w:autoSpaceDE w:val="0"/>
+        <w:autoSpaceDN w:val="0"/>
+        <w:adjustRightInd w:val="0"/>
+        <w:spacing w:after="0" w:line="240" w:lineRule="auto"/>
+        <w:rPr>
+          <w:rFonts w:ascii="Lucida Console" w:hAnsi="Lucida Console" w:cs="Lucida Console"/>
+          <w:sz w:val="18"/>
+          <w:szCs w:val="18"/>
+        </w:rPr>
+      </w:pPr>
+      <w:r>
+        <w:rPr>
+          <w:rFonts w:ascii="Lucida Console" w:hAnsi="Lucida Console" w:cs="Lucida Console"/>
+          <w:sz w:val="18"/>
+          <w:szCs w:val="18"/>
+        </w:rPr>
+        <w:t xml:space="preserve">$ git </w:t>
+      </w:r>
+      <w:proofErr w:type="spellStart"/>
+      <w:r>
+        <w:rPr>
+          <w:rFonts w:ascii="Lucida Console" w:hAnsi="Lucida Console" w:cs="Lucida Console"/>
+          <w:sz w:val="18"/>
+          <w:szCs w:val="18"/>
+        </w:rPr>
+        <w:t>init</w:t>
+      </w:r>
+      <w:proofErr w:type="spellEnd"/>
+    </w:p>
+    <w:p>
+      <w:pPr>
+        <w:autoSpaceDE w:val="0"/>
+        <w:autoSpaceDN w:val="0"/>
+        <w:adjustRightInd w:val="0"/>
+        <w:spacing w:after="0" w:line="240" w:lineRule="auto"/>
+        <w:rPr>
+          <w:rFonts w:ascii="Lucida Console" w:hAnsi="Lucida Console" w:cs="Lucida Console"/>
+          <w:sz w:val="18"/>
+          <w:szCs w:val="18"/>
+        </w:rPr>
+      </w:pPr>
+    </w:p>
+    <w:p>
+      <w:pPr>
+        <w:autoSpaceDE w:val="0"/>
+        <w:autoSpaceDN w:val="0"/>
+        <w:adjustRightInd w:val="0"/>
+        <w:spacing w:after="0" w:line="240" w:lineRule="auto"/>
+        <w:rPr>
+          <w:rFonts w:ascii="Lucida Console" w:hAnsi="Lucida Console" w:cs="Lucida Console"/>
+          <w:sz w:val="18"/>
+          <w:szCs w:val="18"/>
+        </w:rPr>
+      </w:pPr>
+      <w:r>
+        <w:rPr>
+          <w:rFonts w:ascii="Lucida Console" w:hAnsi="Lucida Console" w:cs="Lucida Console"/>
+          <w:sz w:val="18"/>
+          <w:szCs w:val="18"/>
+        </w:rPr>
+        <w:t>Initialized empty Git repository in D:/frntend@3pm@mwf</w:t>
+      </w:r>
+      <w:proofErr w:type="gramStart"/>
+      <w:r>
+        <w:rPr>
+          <w:rFonts w:ascii="Lucida Console" w:hAnsi="Lucida Console" w:cs="Lucida Console"/>
+          <w:sz w:val="18"/>
+          <w:szCs w:val="18"/>
+        </w:rPr>
+        <w:t>/.git</w:t>
+      </w:r>
+      <w:proofErr w:type="gramEnd"/>
+      <w:r>
+        <w:rPr>
+          <w:rFonts w:ascii="Lucida Console" w:hAnsi="Lucida Console" w:cs="Lucida Console"/>
+          <w:sz w:val="18"/>
+          <w:szCs w:val="18"/>
+        </w:rPr>
+        <w:t>/</w:t>
+      </w:r>
+    </w:p>
+    <w:p>
+      <w:pPr>
+        <w:rPr>
+          <w:b/>
+          <w:bCs/>
+          <w:sz w:val="36"/>
+          <w:szCs w:val="36"/>
+        </w:rPr>
+      </w:pPr>
+    </w:p>
+    <w:p>
+      <w:pPr>
+        <w:rPr>
+          <w:b/>
+          <w:bCs/>
+          <w:sz w:val="36"/>
+          <w:szCs w:val="36"/>
+        </w:rPr>
+      </w:pPr>
+    </w:p>
+    <w:p>
+      <w:pPr>
+        <w:rPr>
+          <w:b/>
+          <w:bCs/>
+          <w:sz w:val="36"/>
+          <w:szCs w:val="36"/>
+        </w:rPr>
+      </w:pPr>
+      <w:r>
+        <w:rPr>
+          <w:b/>
+          <w:bCs/>
+          <w:sz w:val="36"/>
+          <w:szCs w:val="36"/>
+        </w:rPr>
+        <w:t>Step 4:</w:t>
+      </w:r>
+    </w:p>
+    <w:p>
+      <w:pPr>
+        <w:autoSpaceDE w:val="0"/>
+        <w:autoSpaceDN w:val="0"/>
+        <w:adjustRightInd w:val="0"/>
+        <w:spacing w:after="0" w:line="240" w:lineRule="auto"/>
+        <w:rPr>
+          <w:rFonts w:ascii="Lucida Console" w:hAnsi="Lucida Console" w:cs="Lucida Console"/>
+          <w:color w:val="00A89A"/>
+          <w:sz w:val="18"/>
+          <w:szCs w:val="18"/>
+        </w:rPr>
+      </w:pPr>
+      <w:r>
+        <w:rPr>
+          <w:rFonts w:ascii="Lucida Console" w:hAnsi="Lucida Console" w:cs="Lucida Console"/>
+          <w:color w:val="1CA800"/>
+          <w:sz w:val="18"/>
+          <w:szCs w:val="18"/>
+        </w:rPr>
+        <w:t xml:space="preserve">Admin@DESKTOP-VSM33K3 </w:t>
+      </w:r>
+      <w:r>
+        <w:rPr>
+          <w:rFonts w:ascii="Lucida Console" w:hAnsi="Lucida Console" w:cs="Lucida Console"/>
+          <w:color w:val="B148C6"/>
+          <w:sz w:val="18"/>
+          <w:szCs w:val="18"/>
+        </w:rPr>
+        <w:t xml:space="preserve">MINGW64 </w:t>
+      </w:r>
+      <w:r>
+        <w:rPr>
+          <w:rFonts w:ascii="Lucida Console" w:hAnsi="Lucida Console" w:cs="Lucida Console"/>
+          <w:color w:val="C0A000"/>
+          <w:sz w:val="18"/>
+          <w:szCs w:val="18"/>
+        </w:rPr>
+        <w:t>/d/frntend@3pm@mwf</w:t>
+      </w:r>
+      <w:r>
+        <w:rPr>
+          <w:rFonts w:ascii="Lucida Console" w:hAnsi="Lucida Console" w:cs="Lucida Console"/>
+          <w:color w:val="00A89A"/>
+          <w:sz w:val="18"/>
+          <w:szCs w:val="18"/>
+        </w:rPr>
+        <w:t xml:space="preserve"> (master)</w:t>
+      </w:r>
+    </w:p>
+    <w:p>
+      <w:pPr>
+        <w:autoSpaceDE w:val="0"/>
+        <w:autoSpaceDN w:val="0"/>
+        <w:adjustRightInd w:val="0"/>
+        <w:spacing w:after="0" w:line="240" w:lineRule="auto"/>
+        <w:rPr>
+          <w:rFonts w:ascii="Lucida Console" w:hAnsi="Lucida Console" w:cs="Lucida Console"/>
+          <w:sz w:val="18"/>
+          <w:szCs w:val="18"/>
+        </w:rPr>
+      </w:pPr>
+      <w:r>
+        <w:rPr>
+          <w:rFonts w:ascii="Lucida Console" w:hAnsi="Lucida Console" w:cs="Lucida Console"/>
+          <w:sz w:val="18"/>
+          <w:szCs w:val="18"/>
+        </w:rPr>
+        <w:t xml:space="preserve">$ git </w:t>
+      </w:r>
+      <w:proofErr w:type="gramStart"/>
+      <w:r>
+        <w:rPr>
+          <w:rFonts w:ascii="Lucida Console" w:hAnsi="Lucida Console" w:cs="Lucida Console"/>
+          <w:sz w:val="18"/>
+          <w:szCs w:val="18"/>
+        </w:rPr>
+        <w:t>add .</w:t>
+      </w:r>
+      <w:proofErr w:type="gramEnd"/>
+    </w:p>
+    <w:p>
+      <w:pPr>
+        <w:rPr>
+          <w:b/>
+          <w:bCs/>
+          <w:sz w:val="36"/>
+          <w:szCs w:val="36"/>
+        </w:rPr>
+      </w:pPr>
+    </w:p>
+    <w:p>
+      <w:pPr>
+        <w:rPr>
+          <w:b/>
+          <w:bCs/>
+          <w:sz w:val="36"/>
+          <w:szCs w:val="36"/>
+        </w:rPr>
+      </w:pPr>
+    </w:p>
+    <w:p>
+      <w:pPr>
+        <w:rPr>
+          <w:b/>
+          <w:bCs/>
+          <w:sz w:val="36"/>
+          <w:szCs w:val="36"/>
+        </w:rPr>
+      </w:pPr>
+    </w:p>
+    <w:p>
+      <w:pPr>
+        <w:rPr>
+          <w:b/>
+          <w:bCs/>
+          <w:sz w:val="36"/>
+          <w:szCs w:val="36"/>
+        </w:rPr>
+      </w:pPr>
+      <w:r>
+        <w:rPr>
+          <w:b/>
+          <w:bCs/>
+          <w:sz w:val="36"/>
+          <w:szCs w:val="36"/>
+        </w:rPr>
+        <w:t>Step 5:</w:t>
+      </w:r>
+    </w:p>
+    <w:p>
+      <w:pPr>
+        <w:autoSpaceDE w:val="0"/>
+        <w:autoSpaceDN w:val="0"/>
+        <w:adjustRightInd w:val="0"/>
+        <w:spacing w:after="0" w:line="240" w:lineRule="auto"/>
+        <w:rPr>
+          <w:rFonts w:ascii="Lucida Console" w:hAnsi="Lucida Console" w:cs="Lucida Console"/>
+          <w:color w:val="00A89A"/>
+          <w:sz w:val="18"/>
+          <w:szCs w:val="18"/>
+        </w:rPr>
+      </w:pPr>
+      <w:r>
+        <w:rPr>
+          <w:rFonts w:ascii="Lucida Console" w:hAnsi="Lucida Console" w:cs="Lucida Console"/>
+          <w:color w:val="1CA800"/>
+          <w:sz w:val="18"/>
+          <w:szCs w:val="18"/>
+        </w:rPr>
+        <w:t xml:space="preserve">Admin@DESKTOP-VSM33K3 </w:t>
+      </w:r>
+      <w:r>
+        <w:rPr>
+          <w:rFonts w:ascii="Lucida Console" w:hAnsi="Lucida Console" w:cs="Lucida Console"/>
+          <w:color w:val="B148C6"/>
+          <w:sz w:val="18"/>
+          <w:szCs w:val="18"/>
+        </w:rPr>
+        <w:t xml:space="preserve">MINGW64 </w:t>
+      </w:r>
+      <w:r>
+        <w:rPr>
+          <w:rFonts w:ascii="Lucida Console" w:hAnsi="Lucida Console" w:cs="Lucida Console"/>
+          <w:color w:val="C0A000"/>
+          <w:sz w:val="18"/>
+          <w:szCs w:val="18"/>
+        </w:rPr>
+        <w:t>/d/frntend@3pm@mwf</w:t>
+      </w:r>
+      <w:r>
+        <w:rPr>
+          <w:rFonts w:ascii="Lucida Console" w:hAnsi="Lucida Console" w:cs="Lucida Console"/>
+          <w:color w:val="00A89A"/>
+          <w:sz w:val="18"/>
+          <w:szCs w:val="18"/>
+        </w:rPr>
+        <w:t xml:space="preserve"> (master)</w:t>
+      </w:r>
+    </w:p>
+    <w:p>
+      <w:pPr>
+        <w:autoSpaceDE w:val="0"/>
+        <w:autoSpaceDN w:val="0"/>
+        <w:adjustRightInd w:val="0"/>
+        <w:spacing w:after="0" w:line="240" w:lineRule="auto"/>
+        <w:rPr>
+          <w:rFonts w:ascii="Lucida Console" w:hAnsi="Lucida Console" w:cs="Lucida Console"/>
+          <w:sz w:val="18"/>
+          <w:szCs w:val="18"/>
+        </w:rPr>
+      </w:pPr>
+      <w:r>
+        <w:rPr>
+          <w:rFonts w:ascii="Lucida Console" w:hAnsi="Lucida Console" w:cs="Lucida Console"/>
+          <w:sz w:val="18"/>
+          <w:szCs w:val="18"/>
+        </w:rPr>
+        <w:t>$ git commit -m '29-08-2022 all data are uploaded'</w:t>
+      </w:r>
+    </w:p>
+    <w:p>
+      <w:pPr>
+        <w:rPr>
+          <w:b/>
+          <w:bCs/>
+          <w:sz w:val="36"/>
+          <w:szCs w:val="36"/>
+        </w:rPr>
+      </w:pPr>
+    </w:p>
+    <w:p>
+      <w:pPr>
+        <w:rPr>
+          <w:b/>
+          <w:bCs/>
+          <w:sz w:val="36"/>
+          <w:szCs w:val="36"/>
+        </w:rPr>
+      </w:pPr>
+    </w:p>
+    <w:p>
+      <w:pPr>
+        <w:rPr>
+          <w:b/>
+          <w:bCs/>
+          <w:sz w:val="36"/>
+          <w:szCs w:val="36"/>
+        </w:rPr>
+      </w:pPr>
+      <w:r>
+        <w:rPr>
+          <w:b/>
+          <w:bCs/>
+          <w:sz w:val="36"/>
+          <w:szCs w:val="36"/>
+        </w:rPr>
+        <w:t xml:space="preserve">Step 6: </w:t>
+      </w:r>
+      <w:r>
+        <w:rPr>
+          <w:sz w:val="36"/>
+          <w:szCs w:val="36"/>
+        </w:rPr>
+        <w:t>please tell me who are you</w:t>
+      </w:r>
+      <w:r>
+        <w:rPr>
+          <w:b/>
+          <w:bCs/>
+          <w:sz w:val="36"/>
+          <w:szCs w:val="36"/>
+        </w:rPr>
+        <w:t xml:space="preserve">          </w:t>
+      </w:r>
+    </w:p>
+    <w:p>
+      <w:pPr>
+        <w:rPr>
+          <w:sz w:val="24"/>
+          <w:szCs w:val="24"/>
+        </w:rPr>
+      </w:pPr>
+      <w:r>
+        <w:rPr>
+          <w:sz w:val="24"/>
+          <w:szCs w:val="24"/>
+        </w:rPr>
+        <w:t xml:space="preserve">git config --global </w:t>
+      </w:r>
+      <w:proofErr w:type="spellStart"/>
+      <w:proofErr w:type="gramStart"/>
+      <w:r>
+        <w:rPr>
+          <w:sz w:val="24"/>
+          <w:szCs w:val="24"/>
+        </w:rPr>
+        <w:t>user.email</w:t>
+      </w:r>
+      <w:proofErr w:type="spellEnd"/>
+      <w:proofErr w:type="gramEnd"/>
+      <w:r>
+        <w:rPr>
+          <w:sz w:val="24"/>
+          <w:szCs w:val="24"/>
+        </w:rPr>
+        <w:t xml:space="preserve"> </w:t>
+      </w:r>
+      <w:r>
+        <w:rPr>
+          <w:sz w:val="24"/>
+          <w:szCs w:val="24"/>
+        </w:rPr>
+        <w:t xml:space="preserve"> </w:t>
+      </w:r>
+      <w:r>
+        <w:rPr>
+          <w:sz w:val="24"/>
+          <w:szCs w:val="24"/>
+        </w:rPr>
+        <w:t xml:space="preserve">“bkpandey.pandey@gmail.com” </w:t>
+      </w:r>
+    </w:p>
+    <w:p>
+      <w:pPr>
+        <w:rPr>
+          <w:sz w:val="24"/>
+          <w:szCs w:val="24"/>
+        </w:rPr>
+      </w:pPr>
+      <w:r>
+        <w:rPr>
+          <w:sz w:val="24"/>
+          <w:szCs w:val="24"/>
+        </w:rPr>
+        <w:t>git config</w:t>
+      </w:r>
+      <w:r>
+        <w:rPr>
+          <w:sz w:val="24"/>
+          <w:szCs w:val="24"/>
+        </w:rPr>
+        <w:t xml:space="preserve"> --</w:t>
+      </w:r>
+      <w:r>
+        <w:rPr>
+          <w:sz w:val="24"/>
+          <w:szCs w:val="24"/>
+        </w:rPr>
+        <w:t xml:space="preserve">global </w:t>
+      </w:r>
+      <w:proofErr w:type="gramStart"/>
+      <w:r>
+        <w:rPr>
+          <w:sz w:val="24"/>
+          <w:szCs w:val="24"/>
+        </w:rPr>
+        <w:t>user.</w:t>
+      </w:r>
+      <w:r>
+        <w:rPr>
+          <w:sz w:val="24"/>
+          <w:szCs w:val="24"/>
+        </w:rPr>
+        <w:t>name</w:t>
+      </w:r>
+      <w:r>
+        <w:rPr>
+          <w:sz w:val="24"/>
+          <w:szCs w:val="24"/>
+        </w:rPr>
+        <w:t xml:space="preserve"> </w:t>
+      </w:r>
+      <w:r>
+        <w:rPr>
+          <w:sz w:val="24"/>
+          <w:szCs w:val="24"/>
+        </w:rPr>
+        <w:t xml:space="preserve"> </w:t>
+      </w:r>
+      <w:r>
+        <w:rPr>
+          <w:sz w:val="24"/>
+          <w:szCs w:val="24"/>
+        </w:rPr>
+        <w:t>“</w:t>
+      </w:r>
+      <w:proofErr w:type="gramEnd"/>
+      <w:r>
+        <w:rPr>
+          <w:sz w:val="24"/>
+          <w:szCs w:val="24"/>
+        </w:rPr>
+        <w:t>Brijesh1990”</w:t>
+      </w:r>
+    </w:p>
+    <w:p>
+      <w:pPr>
+        <w:rPr>
+          <w:sz w:val="36"/>
+          <w:szCs w:val="36"/>
+        </w:rPr>
+      </w:pPr>
+      <w:r>
+        <w:rPr>
+          <w:sz w:val="36"/>
+          <w:szCs w:val="36"/>
+        </w:rPr>
+        <w:t xml:space="preserve"> </w:t>
+      </w:r>
+    </w:p>
+    <w:p>
+      <w:pPr>
+        <w:rPr>
+          <w:b/>
+          <w:bCs/>
+          <w:sz w:val="36"/>
+          <w:szCs w:val="36"/>
+        </w:rPr>
+      </w:pPr>
+      <w:r>
+        <w:rPr>
+          <w:b/>
+          <w:bCs/>
+          <w:sz w:val="36"/>
+          <w:szCs w:val="36"/>
+        </w:rPr>
+        <w:t xml:space="preserve">Step </w:t>
+      </w:r>
+      <w:r>
+        <w:rPr>
+          <w:b/>
+          <w:bCs/>
+          <w:sz w:val="36"/>
+          <w:szCs w:val="36"/>
+        </w:rPr>
+        <w:t>7</w:t>
+      </w:r>
+      <w:r>
+        <w:rPr>
+          <w:b/>
+          <w:bCs/>
+          <w:sz w:val="36"/>
+          <w:szCs w:val="36"/>
+        </w:rPr>
+        <w:t>:</w:t>
+      </w:r>
+    </w:p>
+    <w:p>
+      <w:pPr>
+        <w:autoSpaceDE w:val="0"/>
+        <w:autoSpaceDN w:val="0"/>
+        <w:adjustRightInd w:val="0"/>
+        <w:spacing w:after="0" w:line="240" w:lineRule="auto"/>
+        <w:rPr>
+          <w:rFonts w:ascii="Lucida Console" w:hAnsi="Lucida Console" w:cs="Lucida Console"/>
+          <w:color w:val="00A89A"/>
+          <w:sz w:val="18"/>
+          <w:szCs w:val="18"/>
+        </w:rPr>
+      </w:pPr>
+      <w:r>
+        <w:rPr>
+          <w:rFonts w:ascii="Lucida Console" w:hAnsi="Lucida Console" w:cs="Lucida Console"/>
+          <w:color w:val="1CA800"/>
+          <w:sz w:val="18"/>
+          <w:szCs w:val="18"/>
+        </w:rPr>
+        <w:t xml:space="preserve">Admin@DESKTOP-VSM33K3 </w:t>
+      </w:r>
+      <w:r>
+        <w:rPr>
+          <w:rFonts w:ascii="Lucida Console" w:hAnsi="Lucida Console" w:cs="Lucida Console"/>
+          <w:color w:val="B148C6"/>
+          <w:sz w:val="18"/>
+          <w:szCs w:val="18"/>
+        </w:rPr>
+        <w:t xml:space="preserve">MINGW64 </w:t>
+      </w:r>
+      <w:r>
+        <w:rPr>
+          <w:rFonts w:ascii="Lucida Console" w:hAnsi="Lucida Console" w:cs="Lucida Console"/>
+          <w:color w:val="C0A000"/>
+          <w:sz w:val="18"/>
+          <w:szCs w:val="18"/>
+        </w:rPr>
+        <w:t>/d/frntend@3pm@mwf</w:t>
+      </w:r>
+      <w:r>
+        <w:rPr>
+          <w:rFonts w:ascii="Lucida Console" w:hAnsi="Lucida Console" w:cs="Lucida Console"/>
+          <w:color w:val="00A89A"/>
+          <w:sz w:val="18"/>
+          <w:szCs w:val="18"/>
+        </w:rPr>
+        <w:t xml:space="preserve"> (master)</w:t>
+      </w:r>
+    </w:p>
+    <w:p>
+      <w:pPr>
+        <w:autoSpaceDE w:val="0"/>
+        <w:autoSpaceDN w:val="0"/>
+        <w:adjustRightInd w:val="0"/>
+        <w:spacing w:after="0" w:line="240" w:lineRule="auto"/>
+        <w:rPr>
+          <w:rFonts w:ascii="Lucida Console" w:hAnsi="Lucida Console" w:cs="Lucida Console"/>
+          <w:sz w:val="18"/>
+          <w:szCs w:val="18"/>
+        </w:rPr>
+      </w:pPr>
+      <w:r>
+        <w:rPr>
+          <w:rFonts w:ascii="Lucida Console" w:hAnsi="Lucida Console" w:cs="Lucida Console"/>
+          <w:sz w:val="18"/>
+          <w:szCs w:val="18"/>
+        </w:rPr>
+        <w:t>$ git commit -m '29-08-2022 all data are uploaded'</w:t>
+      </w:r>
+    </w:p>
+    <w:p>
+      <w:pPr>
+        <w:rPr>
+          <w:sz w:val="36"/>
+          <w:szCs w:val="36"/>
+        </w:rPr>
+      </w:pPr>
+    </w:p>
+    <w:p>
+      <w:pPr>
+        <w:rPr>
+          <w:sz w:val="36"/>
+          <w:szCs w:val="36"/>
+        </w:rPr>
+      </w:pPr>
+    </w:p>
+    <w:p>
+      <w:pPr>
+        <w:rPr>
+          <w:b/>
+          <w:bCs/>
+          <w:sz w:val="36"/>
+          <w:szCs w:val="36"/>
+        </w:rPr>
+      </w:pPr>
+    </w:p>
+    <w:p>
+      <w:pPr>
+        <w:rPr>
+          <w:b/>
+          <w:bCs/>
+          <w:sz w:val="36"/>
+          <w:szCs w:val="36"/>
+        </w:rPr>
+      </w:pPr>
     </w:p>
     <w:p>
       <w:pPr>

</xml_diff>